<commit_message>
Can't get items to properly display
</commit_message>
<xml_diff>
--- a/Documents/Human Computer Interaction/5CS020 Workshop 5.docx
+++ b/Documents/Human Computer Interaction/5CS020 Workshop 5.docx
@@ -5401,7 +5401,13 @@
     </w:p>
     <w:p>
       <w:r>
-        <w:t xml:space="preserve">We are now going to add a "priority" field to each item in our To Do app. </w:t>
+        <w:t xml:space="preserve">We are now going to add a "priority" field to each item in our </w:t>
+      </w:r>
+      <w:r>
+        <w:t>To-Do</w:t>
+      </w:r>
+      <w:r>
+        <w:t xml:space="preserve"> app. </w:t>
       </w:r>
     </w:p>
     <w:p/>
@@ -6050,11 +6056,9 @@
       <w:r>
         <w:t xml:space="preserve">Modify the </w:t>
       </w:r>
-      <w:proofErr w:type="spellStart"/>
-      <w:r>
-        <w:t>displayItems</w:t>
-      </w:r>
-      <w:proofErr w:type="spellEnd"/>
+      <w:r>
+        <w:t>display items</w:t>
+      </w:r>
       <w:r>
         <w:t xml:space="preserve"> function to include the priority field for each item:</w:t>
       </w:r>

</xml_diff>